<commit_message>
Bottom command bar for Windows Phone
</commit_message>
<xml_diff>
--- a/Documents/Store.docx
+++ b/Documents/Store.docx
@@ -21,12 +21,23 @@
     </w:p>
     <w:p>
       <w:r>
-        <w:t>- Using the latest SDK, opening the band tile will trigger the phone to update the tile with the latest battery percentage. No need to have the companion application running.</w:t>
+        <w:t>- The band tile will notify you when your paired Windows phone reaches 100% charge state.</w:t>
       </w:r>
     </w:p>
     <w:p>
       <w:r>
-        <w:t>- When opening the band tile, please allow a few seconds for the tile to update.</w:t>
+        <w:t>- Using the latest SDK, opening the band tile will trigger the phone to update the tile with the latest battery percentage. No need to have the companion application running.</w:t>
+      </w:r>
+    </w:p>
+    <w:p>
+      <w:r>
+        <w:t xml:space="preserve">- </w:t>
+      </w:r>
+      <w:r>
+        <w:t>Note: w</w:t>
+      </w:r>
+      <w:r>
+        <w:t>hen opening the band tile, please allow a few seconds for the tile to update.</w:t>
       </w:r>
     </w:p>
     <w:bookmarkEnd w:id="0"/>
@@ -164,6 +175,7 @@
     <w:lsdException w:name="HTML Sample" w:semiHidden="1" w:unhideWhenUsed="1"/>
     <w:lsdException w:name="HTML Typewriter" w:semiHidden="1" w:unhideWhenUsed="1"/>
     <w:lsdException w:name="HTML Variable" w:semiHidden="1" w:unhideWhenUsed="1"/>
+    <w:lsdException w:name="Normal Table" w:semiHidden="1" w:unhideWhenUsed="1"/>
     <w:lsdException w:name="annotation subject" w:semiHidden="1" w:unhideWhenUsed="1"/>
     <w:lsdException w:name="No List" w:semiHidden="1" w:unhideWhenUsed="1"/>
     <w:lsdException w:name="Outline List 1" w:semiHidden="1" w:unhideWhenUsed="1"/>
@@ -210,8 +222,10 @@
     <w:lsdException w:name="Table Subtle 2" w:semiHidden="1" w:unhideWhenUsed="1"/>
     <w:lsdException w:name="Table Web 1" w:semiHidden="1" w:unhideWhenUsed="1"/>
     <w:lsdException w:name="Table Web 2" w:semiHidden="1" w:unhideWhenUsed="1"/>
+    <w:lsdException w:name="Table Web 3" w:semiHidden="1" w:unhideWhenUsed="1"/>
     <w:lsdException w:name="Balloon Text" w:semiHidden="1" w:unhideWhenUsed="1"/>
     <w:lsdException w:name="Table Grid" w:uiPriority="39"/>
+    <w:lsdException w:name="Table Theme" w:semiHidden="1" w:unhideWhenUsed="1"/>
     <w:lsdException w:name="Placeholder Text" w:semiHidden="1"/>
     <w:lsdException w:name="No Spacing" w:uiPriority="1" w:qFormat="1"/>
     <w:lsdException w:name="Light Shading" w:uiPriority="60"/>

</xml_diff>